<commit_message>
changed the link in task 7, task 8 is done
</commit_message>
<xml_diff>
--- a/Task 7/Task7.docx
+++ b/Task 7/Task7.docx
@@ -336,10 +336,12 @@
           <w:szCs w:val="28"/>
           <w:lang w:val="en-US"/>
         </w:rPr>
-        <w:t xml:space="preserve">Syrchenko </w:t>
-      </w:r>
-      <w:proofErr w:type="spellStart"/>
-      <w:r>
+        <w:t>Syrchenko Arina</w:t>
+      </w:r>
+    </w:p>
+    <w:p>
+      <w:pPr>
+        <w:jc w:val="right"/>
         <w:rPr>
           <w:rFonts w:cs="Times New Roman"/>
           <w:i/>
@@ -348,13 +350,8 @@
           <w:szCs w:val="28"/>
           <w:lang w:val="en-US"/>
         </w:rPr>
-        <w:t>Arina</w:t>
-      </w:r>
-      <w:proofErr w:type="spellEnd"/>
-    </w:p>
-    <w:p>
-      <w:pPr>
-        <w:jc w:val="right"/>
+      </w:pPr>
+      <w:r>
         <w:rPr>
           <w:rFonts w:cs="Times New Roman"/>
           <w:i/>
@@ -363,7 +360,8 @@
           <w:szCs w:val="28"/>
           <w:lang w:val="en-US"/>
         </w:rPr>
-      </w:pPr>
+        <w:t>Academic group</w:t>
+      </w:r>
       <w:r>
         <w:rPr>
           <w:rFonts w:cs="Times New Roman"/>
@@ -373,18 +371,27 @@
           <w:szCs w:val="28"/>
           <w:lang w:val="en-US"/>
         </w:rPr>
-        <w:t>Academic group</w:t>
-      </w:r>
-      <w:r>
-        <w:rPr>
-          <w:rFonts w:cs="Times New Roman"/>
-          <w:i/>
-          <w:iCs/>
+        <w:t>: J4133c</w:t>
+      </w:r>
+    </w:p>
+    <w:p>
+      <w:pPr>
+        <w:jc w:val="right"/>
+        <w:rPr>
+          <w:rFonts w:cs="Times New Roman"/>
           <w:sz w:val="28"/>
           <w:szCs w:val="28"/>
           <w:lang w:val="en-US"/>
         </w:rPr>
-        <w:t>: J4133c</w:t>
+      </w:pPr>
+      <w:r>
+        <w:rPr>
+          <w:rFonts w:cs="Times New Roman"/>
+          <w:sz w:val="28"/>
+          <w:szCs w:val="28"/>
+          <w:lang w:val="en-US"/>
+        </w:rPr>
+        <w:t>Accepted by</w:t>
       </w:r>
     </w:p>
     <w:p>
@@ -404,39 +411,8 @@
           <w:szCs w:val="28"/>
           <w:lang w:val="en-US"/>
         </w:rPr>
-        <w:t>Accepted by</w:t>
-      </w:r>
-    </w:p>
-    <w:p>
-      <w:pPr>
-        <w:jc w:val="right"/>
-        <w:rPr>
-          <w:rFonts w:cs="Times New Roman"/>
-          <w:sz w:val="28"/>
-          <w:szCs w:val="28"/>
-          <w:lang w:val="en-US"/>
-        </w:rPr>
-      </w:pPr>
-      <w:r>
-        <w:rPr>
-          <w:rFonts w:cs="Times New Roman"/>
-          <w:sz w:val="28"/>
-          <w:szCs w:val="28"/>
-          <w:lang w:val="en-US"/>
-        </w:rPr>
-        <w:t xml:space="preserve">Dr Petr </w:t>
-      </w:r>
-      <w:proofErr w:type="spellStart"/>
-      <w:r>
-        <w:rPr>
-          <w:rFonts w:cs="Times New Roman"/>
-          <w:sz w:val="28"/>
-          <w:szCs w:val="28"/>
-          <w:lang w:val="en-US"/>
-        </w:rPr>
-        <w:t>Chunaev</w:t>
-      </w:r>
-      <w:proofErr w:type="spellEnd"/>
+        <w:t>Dr Petr Chunaev</w:t>
+      </w:r>
     </w:p>
     <w:p>
       <w:pPr>
@@ -661,111 +637,37 @@
           <w:szCs w:val="24"/>
           <w:lang w:val="en-US" w:eastAsia="zh-CN" w:bidi="hi-IN"/>
         </w:rPr>
-        <w:t xml:space="preserve"> </w:t>
-      </w:r>
-      <w:r>
+        <w:t xml:space="preserve"> with number of nodes at most 10,000. You are free to choose the network nature and type (un/weighted, un/directed).</w:t>
+      </w:r>
+    </w:p>
+    <w:p>
+      <w:pPr>
         <w:rPr>
           <w:szCs w:val="24"/>
           <w:lang w:val="en-US" w:eastAsia="zh-CN" w:bidi="hi-IN"/>
         </w:rPr>
-        <w:t>with number</w:t>
-      </w:r>
+      </w:pPr>
       <w:r>
         <w:rPr>
           <w:szCs w:val="24"/>
           <w:lang w:val="en-US" w:eastAsia="zh-CN" w:bidi="hi-IN"/>
         </w:rPr>
-        <w:t xml:space="preserve"> </w:t>
-      </w:r>
-      <w:r>
+        <w:t>3. Change the format of the dataset for that accepted by Gephi (.csv, .xls, .edges, etc.), if necessary.</w:t>
+      </w:r>
+    </w:p>
+    <w:p>
+      <w:pPr>
         <w:rPr>
           <w:szCs w:val="24"/>
           <w:lang w:val="en-US" w:eastAsia="zh-CN" w:bidi="hi-IN"/>
         </w:rPr>
-        <w:t>of nodes at most 10,000. You are free to choose the network nature and type (un/weighted, un/directed).</w:t>
-      </w:r>
-    </w:p>
-    <w:p>
-      <w:pPr>
+      </w:pPr>
+      <w:r>
         <w:rPr>
           <w:szCs w:val="24"/>
           <w:lang w:val="en-US" w:eastAsia="zh-CN" w:bidi="hi-IN"/>
         </w:rPr>
-      </w:pPr>
-      <w:r>
-        <w:rPr>
-          <w:szCs w:val="24"/>
-          <w:lang w:val="en-US" w:eastAsia="zh-CN" w:bidi="hi-IN"/>
-        </w:rPr>
-        <w:t>3. Change the format of the dataset for that accepted by Gephi (.csv, .</w:t>
-      </w:r>
-      <w:proofErr w:type="spellStart"/>
-      <w:r>
-        <w:rPr>
-          <w:szCs w:val="24"/>
-          <w:lang w:val="en-US" w:eastAsia="zh-CN" w:bidi="hi-IN"/>
-        </w:rPr>
-        <w:t>xls</w:t>
-      </w:r>
-      <w:proofErr w:type="spellEnd"/>
-      <w:proofErr w:type="gramStart"/>
-      <w:r>
-        <w:rPr>
-          <w:szCs w:val="24"/>
-          <w:lang w:val="en-US" w:eastAsia="zh-CN" w:bidi="hi-IN"/>
-        </w:rPr>
-        <w:t>, .edges</w:t>
-      </w:r>
-      <w:proofErr w:type="gramEnd"/>
-      <w:r>
-        <w:rPr>
-          <w:szCs w:val="24"/>
-          <w:lang w:val="en-US" w:eastAsia="zh-CN" w:bidi="hi-IN"/>
-        </w:rPr>
-        <w:t>,</w:t>
-      </w:r>
-      <w:r>
-        <w:rPr>
-          <w:szCs w:val="24"/>
-          <w:lang w:val="en-US" w:eastAsia="zh-CN" w:bidi="hi-IN"/>
-        </w:rPr>
-        <w:t xml:space="preserve"> </w:t>
-      </w:r>
-      <w:r>
-        <w:rPr>
-          <w:szCs w:val="24"/>
-          <w:lang w:val="en-US" w:eastAsia="zh-CN" w:bidi="hi-IN"/>
-        </w:rPr>
-        <w:t>etc.), if necessary.</w:t>
-      </w:r>
-    </w:p>
-    <w:p>
-      <w:pPr>
-        <w:rPr>
-          <w:szCs w:val="24"/>
-          <w:lang w:val="en-US" w:eastAsia="zh-CN" w:bidi="hi-IN"/>
-        </w:rPr>
-      </w:pPr>
-      <w:r>
-        <w:rPr>
-          <w:szCs w:val="24"/>
-          <w:lang w:val="en-US" w:eastAsia="zh-CN" w:bidi="hi-IN"/>
-        </w:rPr>
-        <w:t>4. Upload and process the dataset in Gephi. Check if the parameters of import</w:t>
-      </w:r>
-      <w:r>
-        <w:rPr>
-          <w:szCs w:val="24"/>
-          <w:lang w:val="en-US" w:eastAsia="zh-CN" w:bidi="hi-IN"/>
-        </w:rPr>
-        <w:t xml:space="preserve"> </w:t>
-      </w:r>
-      <w:r>
-        <w:rPr>
-          <w:szCs w:val="24"/>
-          <w:lang w:val="en-US" w:eastAsia="zh-CN" w:bidi="hi-IN"/>
-        </w:rPr>
-        <w:t>and data are correct.</w:t>
+        <w:t>4. Upload and process the dataset in Gephi. Check if the parameters of import and data are correct.</w:t>
       </w:r>
     </w:p>
     <w:p>
@@ -849,77 +751,7 @@
           <w:color w:val="000000"/>
           <w:sz w:val="24"/>
         </w:rPr>
-        <w:t>Gephi is an open-source network analysis and visualization software package written in Java on the NetBeans platform. The user interacts with the representation,</w:t>
-      </w:r>
-      <w:r>
-        <w:rPr>
-          <w:color w:val="000000"/>
-          <w:sz w:val="24"/>
-        </w:rPr>
-        <w:t xml:space="preserve"> </w:t>
-      </w:r>
-      <w:r>
-        <w:rPr>
-          <w:color w:val="000000"/>
-          <w:sz w:val="24"/>
-        </w:rPr>
-        <w:t>manipulate the structures, shapes and colors to reveal hidden patterns. The goal</w:t>
-      </w:r>
-      <w:r>
-        <w:rPr>
-          <w:color w:val="000000"/>
-          <w:sz w:val="24"/>
-        </w:rPr>
-        <w:t xml:space="preserve"> </w:t>
-      </w:r>
-      <w:r>
-        <w:rPr>
-          <w:color w:val="000000"/>
-          <w:sz w:val="24"/>
-        </w:rPr>
-        <w:t>is to help data analysts to make hypothesis, intuitively discover patterns, isolate</w:t>
-      </w:r>
-      <w:r>
-        <w:rPr>
-          <w:color w:val="000000"/>
-          <w:sz w:val="24"/>
-        </w:rPr>
-        <w:t xml:space="preserve"> </w:t>
-      </w:r>
-      <w:r>
-        <w:rPr>
-          <w:color w:val="000000"/>
-          <w:sz w:val="24"/>
-        </w:rPr>
-        <w:t>structure singularities or faults during data sourcing. It is a complementary tool</w:t>
-      </w:r>
-      <w:r>
-        <w:rPr>
-          <w:color w:val="000000"/>
-          <w:sz w:val="24"/>
-        </w:rPr>
-        <w:t xml:space="preserve"> </w:t>
-      </w:r>
-      <w:r>
-        <w:rPr>
-          <w:color w:val="000000"/>
-          <w:sz w:val="24"/>
-        </w:rPr>
-        <w:t>to traditional statistics, as visual thinking with interactive interfaces is now recognized to facilitate reasoning. This is a software for Exploratory Data Analysis,</w:t>
-      </w:r>
-      <w:r>
-        <w:rPr>
-          <w:color w:val="000000"/>
-          <w:sz w:val="24"/>
-        </w:rPr>
-        <w:t xml:space="preserve"> </w:t>
-      </w:r>
-      <w:r>
-        <w:rPr>
-          <w:color w:val="000000"/>
-          <w:sz w:val="24"/>
-        </w:rPr>
-        <w:t>a paradigm appeared in the Visual Analytics field of research.</w:t>
+        <w:t>Gephi is an open-source network analysis and visualization software package written in Java on the NetBeans platform. The user interacts with the representation, manipulate the structures, shapes and colors to reveal hidden patterns. The goal is to help data analysts to make hypothesis, intuitively discover patterns, isolate structure singularities or faults during data sourcing. It is a complementary tool to traditional statistics, as visual thinking with interactive interfaces is now recognized to facilitate reasoning. This is a software for Exploratory Data Analysis, a paradigm appeared in the Visual Analytics field of research.</w:t>
       </w:r>
     </w:p>
     <w:p>
@@ -965,7 +797,7 @@
           <w:color w:val="000000"/>
           <w:sz w:val="24"/>
         </w:rPr>
-        <w:t xml:space="preserve">degree of </w:t>
+        <w:t>degree of a </w:t>
       </w:r>
       <w:r>
         <w:rPr>
@@ -973,24 +805,6 @@
           <w:iCs/>
           <w:color w:val="000000"/>
           <w:sz w:val="24"/>
-        </w:rPr>
-        <w:t>a</w:t>
-      </w:r>
-      <w:r>
-        <w:rPr>
-          <w:i/>
-          <w:iCs/>
-          <w:color w:val="000000"/>
-          <w:sz w:val="24"/>
-        </w:rPr>
-        <w:t> </w:t>
-      </w:r>
-      <w:r>
-        <w:rPr>
-          <w:i/>
-          <w:iCs/>
-          <w:color w:val="000000"/>
-          <w:sz w:val="24"/>
           <w:shd w:val="clear" w:color="auto" w:fill="FFFFFF"/>
         </w:rPr>
         <w:t>vertex</w:t>
@@ -1000,21 +814,7 @@
           <w:color w:val="000000"/>
           <w:sz w:val="24"/>
         </w:rPr>
-        <w:t> </w:t>
-      </w:r>
-      <w:r>
-        <w:rPr>
-          <w:color w:val="000000"/>
-          <w:sz w:val="24"/>
-        </w:rPr>
-        <w:t>in a</w:t>
-      </w:r>
-      <w:r>
-        <w:rPr>
-          <w:color w:val="000000"/>
-          <w:sz w:val="24"/>
-        </w:rPr>
-        <w:t> </w:t>
+        <w:t> in a </w:t>
       </w:r>
       <w:r>
         <w:rPr>
@@ -1272,23 +1072,7 @@
           <w:color w:val="000000"/>
           <w:sz w:val="24"/>
         </w:rPr>
-        <w:t xml:space="preserve">is the maximum eccentricity of any vertex, </w:t>
-      </w:r>
-      <w:proofErr w:type="gramStart"/>
-      <w:r>
-        <w:rPr>
-          <w:color w:val="000000"/>
-          <w:sz w:val="24"/>
-        </w:rPr>
-        <w:t>i.e.</w:t>
-      </w:r>
-      <w:proofErr w:type="gramEnd"/>
-      <w:r>
-        <w:rPr>
-          <w:color w:val="000000"/>
-          <w:sz w:val="24"/>
-        </w:rPr>
-        <w:t xml:space="preserve"> the greatest distance between any pair of vertices: </w:t>
+        <w:t xml:space="preserve">is the maximum eccentricity of any vertex, i.e. the greatest distance between any pair of vertices: </w:t>
       </w:r>
       <m:oMath>
         <m:r>
@@ -1401,14 +1185,7 @@
             <w:rFonts w:ascii="Cambria Math" w:hAnsi="Cambria Math"/>
             <w:sz w:val="24"/>
           </w:rPr>
-          <m:t>r</m:t>
-        </m:r>
-        <m:r>
-          <w:rPr>
-            <w:rFonts w:ascii="Cambria Math" w:hAnsi="Cambria Math"/>
-            <w:sz w:val="24"/>
-          </w:rPr>
-          <m:t>  = </m:t>
+          <m:t>r  = </m:t>
         </m:r>
         <m:sSub>
           <m:sSubPr>
@@ -1714,23 +1491,7 @@
           <w:color w:val="000000"/>
           <w:sz w:val="24"/>
         </w:rPr>
-        <w:t xml:space="preserve"> ρ of an undirected G is the ratio of |E| and the number of possible edges, </w:t>
-      </w:r>
-      <w:proofErr w:type="gramStart"/>
-      <w:r>
-        <w:rPr>
-          <w:color w:val="000000"/>
-          <w:sz w:val="24"/>
-        </w:rPr>
-        <w:t>i.e.</w:t>
-      </w:r>
-      <w:proofErr w:type="gramEnd"/>
-      <w:r>
-        <w:rPr>
-          <w:color w:val="000000"/>
-          <w:sz w:val="24"/>
-        </w:rPr>
-        <w:t xml:space="preserve"> the number of edges in the complete graph with the same |V|.</w:t>
+        <w:t xml:space="preserve"> ρ of an undirected G is the ratio of |E| and the number of possible edges, i.e. the number of edges in the complete graph with the same |V|.</w:t>
       </w:r>
     </w:p>
     <w:p>
@@ -1769,25 +1530,7 @@
           <w:szCs w:val="24"/>
           <w:lang w:val="en-US"/>
         </w:rPr>
-        <w:t xml:space="preserve">The program </w:t>
-      </w:r>
-      <w:proofErr w:type="spellStart"/>
-      <w:r>
-        <w:rPr>
-          <w:rFonts w:cs="Times New Roman"/>
-          <w:szCs w:val="24"/>
-          <w:lang w:val="en-US"/>
-        </w:rPr>
-        <w:t>gephi</w:t>
-      </w:r>
-      <w:proofErr w:type="spellEnd"/>
-      <w:r>
-        <w:rPr>
-          <w:rFonts w:cs="Times New Roman"/>
-          <w:szCs w:val="24"/>
-          <w:lang w:val="en-US"/>
-        </w:rPr>
-        <w:t xml:space="preserve"> 0.9.</w:t>
+        <w:t>The program gephi 0.9.</w:t>
       </w:r>
       <w:r>
         <w:rPr>
@@ -1821,23 +1564,13 @@
         </w:rPr>
         <w:t xml:space="preserve"> </w:t>
       </w:r>
-      <w:proofErr w:type="spellStart"/>
-      <w:r>
-        <w:rPr>
-          <w:rFonts w:cs="Times New Roman"/>
-          <w:szCs w:val="24"/>
-          <w:lang w:val="en-US"/>
-        </w:rPr>
-        <w:t>LastFM</w:t>
-      </w:r>
-      <w:proofErr w:type="spellEnd"/>
-      <w:r>
-        <w:rPr>
-          <w:rFonts w:cs="Times New Roman"/>
-          <w:szCs w:val="24"/>
-          <w:lang w:val="en-US"/>
-        </w:rPr>
-        <w:t xml:space="preserve"> Asia Social Network</w:t>
+      <w:r>
+        <w:rPr>
+          <w:rFonts w:cs="Times New Roman"/>
+          <w:szCs w:val="24"/>
+          <w:lang w:val="en-US"/>
+        </w:rPr>
+        <w:t>LastFM Asia Social Network</w:t>
       </w:r>
       <w:r>
         <w:rPr>
@@ -1901,43 +1634,7 @@
           <w:szCs w:val="24"/>
           <w:lang w:val="en-US"/>
         </w:rPr>
-        <w:t xml:space="preserve">A social network of </w:t>
-      </w:r>
-      <w:proofErr w:type="spellStart"/>
-      <w:r>
-        <w:rPr>
-          <w:rFonts w:cs="Times New Roman"/>
-          <w:szCs w:val="24"/>
-          <w:lang w:val="en-US"/>
-        </w:rPr>
-        <w:t>LastFM</w:t>
-      </w:r>
-      <w:proofErr w:type="spellEnd"/>
-      <w:r>
-        <w:rPr>
-          <w:rFonts w:cs="Times New Roman"/>
-          <w:szCs w:val="24"/>
-          <w:lang w:val="en-US"/>
-        </w:rPr>
-        <w:t xml:space="preserve"> users which was collected from the public API in March 2020. Nodes are </w:t>
-      </w:r>
-      <w:proofErr w:type="spellStart"/>
-      <w:r>
-        <w:rPr>
-          <w:rFonts w:cs="Times New Roman"/>
-          <w:szCs w:val="24"/>
-          <w:lang w:val="en-US"/>
-        </w:rPr>
-        <w:t>LastFM</w:t>
-      </w:r>
-      <w:proofErr w:type="spellEnd"/>
-      <w:r>
-        <w:rPr>
-          <w:rFonts w:cs="Times New Roman"/>
-          <w:szCs w:val="24"/>
-          <w:lang w:val="en-US"/>
-        </w:rPr>
-        <w:t xml:space="preserve"> users from Asian countries and edges are mutual follower relationships between them</w:t>
+        <w:t>A social network of LastFM users which was collected from the public API in March 2020. Nodes are LastFM users from Asian countries and edges are mutual follower relationships between them</w:t>
       </w:r>
       <w:r>
         <w:rPr>
@@ -2024,51 +1721,14 @@
         </w:rPr>
       </w:pPr>
       <w:r>
-        <w:t>The graph</w:t>
-      </w:r>
-      <w:r>
-        <w:t xml:space="preserve"> (original graph is shown on picture 1)</w:t>
-      </w:r>
-      <w:r>
-        <w:t xml:space="preserve"> was loaded into Gephi and visualized</w:t>
-      </w:r>
-      <w:r>
-        <w:t xml:space="preserve"> </w:t>
-      </w:r>
-      <w:r>
-        <w:t xml:space="preserve">using </w:t>
-      </w:r>
-      <w:proofErr w:type="spellStart"/>
-      <w:r>
-        <w:rPr>
-          <w:color w:val="000000"/>
-          <w:szCs w:val="28"/>
-        </w:rPr>
-        <w:t>Fruchterman</w:t>
-      </w:r>
-      <w:proofErr w:type="spellEnd"/>
-      <w:r>
-        <w:rPr>
-          <w:color w:val="000000"/>
-          <w:szCs w:val="28"/>
-        </w:rPr>
-        <w:t xml:space="preserve"> </w:t>
-      </w:r>
-      <w:proofErr w:type="spellStart"/>
-      <w:r>
-        <w:rPr>
-          <w:color w:val="000000"/>
-          <w:szCs w:val="28"/>
-        </w:rPr>
-        <w:t>Reingold</w:t>
-      </w:r>
-      <w:proofErr w:type="spellEnd"/>
-      <w:r>
-        <w:rPr>
-          <w:color w:val="000000"/>
-          <w:szCs w:val="28"/>
-        </w:rPr>
-        <w:t xml:space="preserve"> (shown on picture 2) </w:t>
+        <w:t xml:space="preserve">The graph (original graph is shown on picture 1) was loaded into Gephi and visualized using </w:t>
+      </w:r>
+      <w:r>
+        <w:rPr>
+          <w:color w:val="000000"/>
+          <w:szCs w:val="28"/>
+        </w:rPr>
+        <w:t xml:space="preserve">Fruchterman Reingold (shown on picture 2) </w:t>
       </w:r>
       <w:r>
         <w:t xml:space="preserve">layout and </w:t>
@@ -2080,13 +1740,7 @@
         <w:t>Force Atlas 2</w:t>
       </w:r>
       <w:r>
-        <w:t xml:space="preserve"> layout (</w:t>
-      </w:r>
-      <w:r>
-        <w:t>picture 3</w:t>
-      </w:r>
-      <w:r>
-        <w:t>).</w:t>
+        <w:t xml:space="preserve"> layout (picture 3).</w:t>
       </w:r>
     </w:p>
     <w:p>
@@ -2226,31 +1880,13 @@
         </w:rPr>
         <w:t xml:space="preserve">Picture 2 – </w:t>
       </w:r>
-      <w:proofErr w:type="spellStart"/>
-      <w:r>
-        <w:rPr>
-          <w:color w:val="000000"/>
-          <w:szCs w:val="28"/>
-        </w:rPr>
-        <w:t>Fruchterman</w:t>
-      </w:r>
-      <w:proofErr w:type="spellEnd"/>
-      <w:r>
-        <w:rPr>
-          <w:color w:val="000000"/>
-          <w:szCs w:val="28"/>
-        </w:rPr>
-        <w:t xml:space="preserve"> </w:t>
-      </w:r>
-      <w:proofErr w:type="spellStart"/>
-      <w:r>
-        <w:rPr>
-          <w:color w:val="000000"/>
-          <w:szCs w:val="28"/>
-        </w:rPr>
-        <w:t>Reingold</w:t>
-      </w:r>
-      <w:proofErr w:type="spellEnd"/>
+      <w:r>
+        <w:rPr>
+          <w:color w:val="000000"/>
+          <w:szCs w:val="28"/>
+        </w:rPr>
+        <w:t>Fruchterman Reingold</w:t>
+      </w:r>
       <w:r>
         <w:rPr>
           <w:color w:val="000000"/>
@@ -2371,10 +2007,7 @@
         <w:t xml:space="preserve"> which is visually reflected on the graph in the form </w:t>
       </w:r>
       <w:r>
-        <w:t>points</w:t>
-      </w:r>
-      <w:r>
-        <w:t xml:space="preserve"> clusters.</w:t>
+        <w:t>points clusters.</w:t>
       </w:r>
     </w:p>
     <w:p>
@@ -2517,7 +2150,15 @@
           <w:szCs w:val="24"/>
           <w:lang w:val="en-US"/>
         </w:rPr>
-        <w:t xml:space="preserve">, one </w:t>
+        <w:t xml:space="preserve">, </w:t>
+      </w:r>
+      <w:r>
+        <w:rPr>
+          <w:rFonts w:cs="Times New Roman"/>
+          <w:szCs w:val="24"/>
+          <w:lang w:val="en-US"/>
+        </w:rPr>
+        <w:t xml:space="preserve">a very little number of people </w:t>
       </w:r>
       <w:r>
         <w:rPr>
@@ -2574,6 +2215,14 @@
           <w:lang w:val="en-US"/>
         </w:rPr>
         <w:t>600</w:t>
+      </w:r>
+      <w:r>
+        <w:rPr>
+          <w:rFonts w:cs="Times New Roman"/>
+          <w:szCs w:val="24"/>
+          <w:lang w:val="en-US"/>
+        </w:rPr>
+        <w:t>, it means they have over 1600 friends,</w:t>
       </w:r>
       <w:r>
         <w:rPr>
@@ -2689,7 +2338,6 @@
           <w:szCs w:val="24"/>
           <w:lang w:val="en-US"/>
         </w:rPr>
-        <w:lastRenderedPageBreak/>
         <w:t xml:space="preserve">The diameter of the graph </w:t>
       </w:r>
       <w:r>
@@ -2945,22 +2593,13 @@
         <w:t xml:space="preserve">understandable why the graph </w:t>
       </w:r>
       <w:r>
-        <w:t>has a high degree of modularity</w:t>
-      </w:r>
-      <w:r>
-        <w:t>.</w:t>
+        <w:t>has a high degree of modularity.</w:t>
       </w:r>
       <w:r>
         <w:t xml:space="preserve"> </w:t>
       </w:r>
       <w:r>
-        <w:t>As it was concluded, while examining the graph, there some closely connected points, forming clusters, so people may form some groups a</w:t>
-      </w:r>
-      <w:r>
-        <w:t>nd outside these groups, the connections become less dense</w:t>
-      </w:r>
-      <w:r>
-        <w:t>.</w:t>
+        <w:t>As it was concluded, while examining the graph, there some closely connected points, forming clusters, so people may form some groups and outside these groups, the connections become less dense.</w:t>
       </w:r>
     </w:p>
     <w:p>
@@ -3018,23 +2657,13 @@
         </w:rPr>
         <w:t xml:space="preserve"> </w:t>
       </w:r>
-      <w:proofErr w:type="spellStart"/>
-      <w:r>
-        <w:rPr>
-          <w:rFonts w:cs="Times New Roman"/>
-          <w:szCs w:val="24"/>
-          <w:lang w:val="en-US"/>
-        </w:rPr>
-        <w:t>LastFM</w:t>
-      </w:r>
-      <w:proofErr w:type="spellEnd"/>
-      <w:r>
-        <w:rPr>
-          <w:rFonts w:cs="Times New Roman"/>
-          <w:szCs w:val="24"/>
-          <w:lang w:val="en-US"/>
-        </w:rPr>
-        <w:t xml:space="preserve"> Asia Social Network</w:t>
+      <w:r>
+        <w:rPr>
+          <w:rFonts w:cs="Times New Roman"/>
+          <w:szCs w:val="24"/>
+          <w:lang w:val="en-US"/>
+        </w:rPr>
+        <w:t>LastFM Asia Social Network</w:t>
       </w:r>
       <w:r>
         <w:rPr>

</xml_diff>